<commit_message>
sugeiri torres - Diagrama de Gantt
</commit_message>
<xml_diff>
--- a/DOCUMENTACION/CAPÍTULO I.docx
+++ b/DOCUMENTACION/CAPÍTULO I.docx
@@ -343,8 +343,6 @@
         </w:rPr>
         <w:t>Victor Taveras      1-17-107</w:t>
       </w:r>
-      <w:bookmarkStart w:id="0" w:name="_GoBack"/>
-      <w:bookmarkEnd w:id="0"/>
     </w:p>
     <w:p>
       <w:pPr>
@@ -1162,25 +1160,14 @@
     <w:p>
       <w:pPr>
         <w:numPr>
-          <w:ilvl w:val="0"/>
-          <w:numId w:val="2"/>
+          <w:numId w:val="0"/>
         </w:numPr>
         <w:tabs>
           <w:tab w:val="left" w:pos="8647"/>
-          <w:tab w:val="clear" w:pos="420"/>
-        </w:tabs>
-        <w:spacing w:after="0" w:line="240" w:lineRule="auto"/>
-        <w:ind w:left="420" w:leftChars="0" w:hanging="420" w:firstLineChars="0"/>
-        <w:jc w:val="both"/>
-        <w:rPr>
-          <w:rFonts w:ascii="Times New Roman" w:hAnsi="Times New Roman" w:eastAsia="Times New Roman" w:cs="Times New Roman"/>
-          <w:b w:val="0"/>
-          <w:bCs/>
-          <w:sz w:val="28"/>
-          <w:szCs w:val="28"/>
-        </w:rPr>
-      </w:pPr>
-      <w:r>
+        </w:tabs>
+        <w:spacing w:after="0" w:line="240" w:lineRule="auto"/>
+        <w:ind w:leftChars="0"/>
+        <w:jc w:val="both"/>
         <w:rPr>
           <w:rFonts w:hint="default" w:ascii="Times New Roman" w:hAnsi="Times New Roman" w:eastAsia="Times New Roman" w:cs="Times New Roman"/>
           <w:b w:val="0"/>
@@ -1189,7 +1176,767 @@
           <w:szCs w:val="28"/>
           <w:lang w:val="en-US"/>
         </w:rPr>
-        <w:t>Conseguir monedas</w:t>
+      </w:pPr>
+      <w:r>
+        <w:rPr>
+          <w:rFonts w:hint="default" w:ascii="Times New Roman" w:hAnsi="Times New Roman" w:eastAsia="Times New Roman" w:cs="Times New Roman"/>
+          <w:b w:val="0"/>
+          <w:bCs/>
+          <w:sz w:val="28"/>
+          <w:szCs w:val="28"/>
+          <w:lang w:val="en-US"/>
+        </w:rPr>
+        <w:t>- Conseguir monedas</w:t>
+      </w:r>
+    </w:p>
+    <w:p>
+      <w:pPr>
+        <w:numPr>
+          <w:numId w:val="0"/>
+        </w:numPr>
+        <w:tabs>
+          <w:tab w:val="left" w:pos="8647"/>
+        </w:tabs>
+        <w:spacing w:after="0" w:line="240" w:lineRule="auto"/>
+        <w:ind w:leftChars="0"/>
+        <w:jc w:val="both"/>
+        <w:rPr>
+          <w:rFonts w:ascii="Times New Roman" w:hAnsi="Times New Roman" w:eastAsia="Times New Roman" w:cs="Times New Roman"/>
+          <w:b w:val="0"/>
+          <w:bCs/>
+          <w:sz w:val="28"/>
+          <w:szCs w:val="28"/>
+        </w:rPr>
+      </w:pPr>
+      <w:r>
+        <w:rPr>
+          <w:rFonts w:hint="default" w:ascii="Times New Roman" w:hAnsi="Times New Roman" w:eastAsia="Times New Roman" w:cs="Times New Roman"/>
+          <w:b w:val="0"/>
+          <w:bCs/>
+          <w:sz w:val="28"/>
+          <w:szCs w:val="28"/>
+          <w:lang w:val="en-US"/>
+        </w:rPr>
+        <w:t>- Adquirir otras skin</w:t>
+      </w:r>
+    </w:p>
+    <w:p>
+      <w:pPr>
+        <w:numPr>
+          <w:numId w:val="0"/>
+        </w:numPr>
+        <w:tabs>
+          <w:tab w:val="left" w:pos="8647"/>
+        </w:tabs>
+        <w:spacing w:after="0" w:line="240" w:lineRule="auto"/>
+        <w:ind w:leftChars="0"/>
+        <w:jc w:val="both"/>
+        <w:rPr>
+          <w:rFonts w:ascii="Times New Roman" w:hAnsi="Times New Roman" w:eastAsia="Times New Roman" w:cs="Times New Roman"/>
+          <w:b w:val="0"/>
+          <w:bCs/>
+          <w:sz w:val="28"/>
+          <w:szCs w:val="28"/>
+        </w:rPr>
+      </w:pPr>
+      <w:r>
+        <w:rPr>
+          <w:rFonts w:hint="default" w:ascii="Times New Roman" w:hAnsi="Times New Roman" w:eastAsia="Times New Roman" w:cs="Times New Roman"/>
+          <w:b w:val="0"/>
+          <w:bCs/>
+          <w:sz w:val="28"/>
+          <w:szCs w:val="28"/>
+          <w:lang w:val="en-US"/>
+        </w:rPr>
+        <w:t>- Adquirir otros personajes</w:t>
+      </w:r>
+    </w:p>
+    <w:p>
+      <w:pPr>
+        <w:numPr>
+          <w:numId w:val="0"/>
+        </w:numPr>
+        <w:tabs>
+          <w:tab w:val="left" w:pos="8647"/>
+        </w:tabs>
+        <w:spacing w:after="0" w:line="240" w:lineRule="auto"/>
+        <w:ind w:leftChars="0"/>
+        <w:jc w:val="both"/>
+        <w:rPr>
+          <w:rFonts w:ascii="Times New Roman" w:hAnsi="Times New Roman" w:eastAsia="Times New Roman" w:cs="Times New Roman"/>
+          <w:b w:val="0"/>
+          <w:bCs/>
+          <w:sz w:val="28"/>
+          <w:szCs w:val="28"/>
+        </w:rPr>
+      </w:pPr>
+      <w:r>
+        <w:rPr>
+          <w:rFonts w:hint="default" w:ascii="Times New Roman" w:hAnsi="Times New Roman" w:eastAsia="Times New Roman" w:cs="Times New Roman"/>
+          <w:b w:val="0"/>
+          <w:bCs/>
+          <w:sz w:val="28"/>
+          <w:szCs w:val="28"/>
+          <w:lang w:val="en-US"/>
+        </w:rPr>
+        <w:t>- Superar su propio puntaje</w:t>
+      </w:r>
+    </w:p>
+    <w:p>
+      <w:pPr>
+        <w:tabs>
+          <w:tab w:val="left" w:pos="8647"/>
+        </w:tabs>
+        <w:spacing w:after="0" w:line="240" w:lineRule="auto"/>
+        <w:jc w:val="both"/>
+        <w:rPr>
+          <w:rFonts w:ascii="Times New Roman" w:hAnsi="Times New Roman" w:eastAsia="Times New Roman" w:cs="Times New Roman"/>
+          <w:b/>
+          <w:bCs w:val="0"/>
+          <w:sz w:val="28"/>
+          <w:szCs w:val="28"/>
+        </w:rPr>
+      </w:pPr>
+      <w:r>
+        <w:rPr>
+          <w:rFonts w:ascii="Times New Roman" w:hAnsi="Times New Roman" w:eastAsia="Times New Roman" w:cs="Times New Roman"/>
+          <w:b/>
+          <w:bCs w:val="0"/>
+          <w:sz w:val="28"/>
+          <w:szCs w:val="28"/>
+        </w:rPr>
+        <w:t>1.5 Escenario</w:t>
+      </w:r>
+      <w:r>
+        <w:rPr>
+          <w:rFonts w:ascii="Times New Roman" w:hAnsi="Times New Roman" w:eastAsia="Times New Roman" w:cs="Times New Roman"/>
+          <w:b/>
+          <w:bCs w:val="0"/>
+          <w:sz w:val="28"/>
+          <w:szCs w:val="28"/>
+        </w:rPr>
+        <w:tab/>
+      </w:r>
+    </w:p>
+    <w:p>
+      <w:pPr>
+        <w:tabs>
+          <w:tab w:val="left" w:pos="8647"/>
+        </w:tabs>
+        <w:spacing w:after="0" w:line="240" w:lineRule="auto"/>
+        <w:jc w:val="both"/>
+        <w:rPr>
+          <w:rFonts w:ascii="Times New Roman" w:hAnsi="Times New Roman" w:eastAsia="Times New Roman" w:cs="Times New Roman"/>
+          <w:b/>
+          <w:bCs w:val="0"/>
+          <w:sz w:val="28"/>
+          <w:szCs w:val="28"/>
+        </w:rPr>
+      </w:pPr>
+      <w:r>
+        <w:rPr>
+          <w:rFonts w:ascii="Times New Roman" w:hAnsi="Times New Roman" w:eastAsia="Times New Roman" w:cs="Times New Roman"/>
+          <w:b/>
+          <w:bCs w:val="0"/>
+          <w:sz w:val="28"/>
+          <w:szCs w:val="28"/>
+        </w:rPr>
+        <w:t>1.6 Contenidos</w:t>
+      </w:r>
+      <w:r>
+        <w:rPr>
+          <w:rFonts w:ascii="Times New Roman" w:hAnsi="Times New Roman" w:eastAsia="Times New Roman" w:cs="Times New Roman"/>
+          <w:b/>
+          <w:bCs w:val="0"/>
+          <w:sz w:val="28"/>
+          <w:szCs w:val="28"/>
+        </w:rPr>
+        <w:tab/>
+      </w:r>
+    </w:p>
+    <w:p>
+      <w:pPr>
+        <w:tabs>
+          <w:tab w:val="left" w:pos="8647"/>
+        </w:tabs>
+        <w:spacing w:after="0" w:line="240" w:lineRule="auto"/>
+        <w:jc w:val="both"/>
+        <w:rPr>
+          <w:rFonts w:hint="default" w:ascii="Times New Roman" w:hAnsi="Times New Roman" w:eastAsia="Times New Roman" w:cs="Times New Roman"/>
+          <w:b w:val="0"/>
+          <w:bCs/>
+          <w:sz w:val="28"/>
+          <w:szCs w:val="28"/>
+          <w:lang w:val="en-US"/>
+        </w:rPr>
+      </w:pPr>
+      <w:r>
+        <w:rPr>
+          <w:rFonts w:hint="default" w:ascii="Times New Roman" w:hAnsi="Times New Roman" w:eastAsia="Times New Roman" w:cs="Times New Roman"/>
+          <w:b w:val="0"/>
+          <w:bCs/>
+          <w:sz w:val="28"/>
+          <w:szCs w:val="28"/>
+          <w:lang w:val="en-US"/>
+        </w:rPr>
+        <w:t>Se presentara un video juego 2d de plataforma de acción en el cual el personaje ira volando a través de tubos evitando chocar contra ellos y tomando las monedas que se encontraran en medio. Al adquirir cierta cantidad de monedas podrán canjearlas en la tienda por skin para el personaje o por niveles.</w:t>
+      </w:r>
+    </w:p>
+    <w:p>
+      <w:pPr>
+        <w:tabs>
+          <w:tab w:val="left" w:pos="8647"/>
+        </w:tabs>
+        <w:spacing w:after="0" w:line="240" w:lineRule="auto"/>
+        <w:jc w:val="both"/>
+        <w:rPr>
+          <w:rFonts w:hint="default" w:ascii="Times New Roman" w:hAnsi="Times New Roman" w:eastAsia="Times New Roman" w:cs="Times New Roman"/>
+          <w:b w:val="0"/>
+          <w:bCs/>
+          <w:sz w:val="28"/>
+          <w:szCs w:val="28"/>
+          <w:lang w:val="en-US"/>
+        </w:rPr>
+      </w:pPr>
+      <w:r>
+        <w:rPr>
+          <w:rFonts w:hint="default" w:ascii="Times New Roman" w:hAnsi="Times New Roman" w:eastAsia="Times New Roman" w:cs="Times New Roman"/>
+          <w:b w:val="0"/>
+          <w:bCs/>
+          <w:sz w:val="28"/>
+          <w:szCs w:val="28"/>
+          <w:lang w:val="en-US"/>
+        </w:rPr>
+        <w:t>Se utilizara un sonido de inicio hasta que el jugador empiece a moverse, al adquirir monedas se utilizara otro sonido y al perder o chocar sonara otro.</w:t>
+      </w:r>
+    </w:p>
+    <w:p>
+      <w:pPr>
+        <w:tabs>
+          <w:tab w:val="left" w:pos="8647"/>
+        </w:tabs>
+        <w:spacing w:after="0" w:line="240" w:lineRule="auto"/>
+        <w:jc w:val="both"/>
+        <w:rPr>
+          <w:rFonts w:ascii="Times New Roman" w:hAnsi="Times New Roman" w:eastAsia="Times New Roman" w:cs="Times New Roman"/>
+          <w:b/>
+          <w:bCs w:val="0"/>
+          <w:sz w:val="28"/>
+          <w:szCs w:val="28"/>
+        </w:rPr>
+      </w:pPr>
+      <w:r>
+        <w:rPr>
+          <w:rFonts w:ascii="Times New Roman" w:hAnsi="Times New Roman" w:eastAsia="Times New Roman" w:cs="Times New Roman"/>
+          <w:b/>
+          <w:bCs w:val="0"/>
+          <w:sz w:val="28"/>
+          <w:szCs w:val="28"/>
+        </w:rPr>
+        <w:t>1.7 Metodología</w:t>
+      </w:r>
+    </w:p>
+    <w:p>
+      <w:pPr>
+        <w:tabs>
+          <w:tab w:val="left" w:pos="8647"/>
+        </w:tabs>
+        <w:spacing w:after="0" w:line="240" w:lineRule="auto"/>
+        <w:jc w:val="both"/>
+        <w:rPr>
+          <w:rFonts w:hint="default" w:ascii="Times New Roman" w:hAnsi="Times New Roman" w:eastAsia="Times New Roman"/>
+          <w:b/>
+          <w:bCs w:val="0"/>
+          <w:sz w:val="28"/>
+          <w:szCs w:val="28"/>
+        </w:rPr>
+      </w:pPr>
+    </w:p>
+    <w:p>
+      <w:pPr>
+        <w:tabs>
+          <w:tab w:val="left" w:pos="8647"/>
+        </w:tabs>
+        <w:spacing w:after="0" w:line="240" w:lineRule="auto"/>
+        <w:jc w:val="both"/>
+        <w:rPr>
+          <w:rFonts w:hint="default" w:ascii="Times New Roman" w:hAnsi="Times New Roman" w:eastAsia="Times New Roman"/>
+          <w:b/>
+          <w:bCs w:val="0"/>
+          <w:sz w:val="28"/>
+          <w:szCs w:val="28"/>
+        </w:rPr>
+      </w:pPr>
+      <w:r>
+        <w:rPr>
+          <w:rFonts w:hint="default" w:ascii="Times New Roman" w:hAnsi="Times New Roman" w:eastAsia="Times New Roman"/>
+          <w:b/>
+          <w:bCs w:val="0"/>
+          <w:sz w:val="28"/>
+          <w:szCs w:val="28"/>
+        </w:rPr>
+        <w:t>Fase 1: seleccion</w:t>
+      </w:r>
+    </w:p>
+    <w:p>
+      <w:pPr>
+        <w:tabs>
+          <w:tab w:val="left" w:pos="8647"/>
+        </w:tabs>
+        <w:spacing w:after="0" w:line="240" w:lineRule="auto"/>
+        <w:jc w:val="both"/>
+        <w:rPr>
+          <w:rFonts w:hint="default" w:ascii="Times New Roman" w:hAnsi="Times New Roman" w:eastAsia="Times New Roman"/>
+          <w:b w:val="0"/>
+          <w:bCs/>
+          <w:sz w:val="28"/>
+          <w:szCs w:val="28"/>
+        </w:rPr>
+      </w:pPr>
+      <w:r>
+        <w:rPr>
+          <w:rFonts w:hint="default" w:ascii="Times New Roman" w:hAnsi="Times New Roman" w:eastAsia="Times New Roman"/>
+          <w:b w:val="0"/>
+          <w:bCs/>
+          <w:sz w:val="28"/>
+          <w:szCs w:val="28"/>
+          <w:lang w:val="en-US"/>
+        </w:rPr>
+        <w:t>El juego elegido es de g</w:t>
+      </w:r>
+      <w:r>
+        <w:rPr>
+          <w:rFonts w:hint="default" w:ascii="Times New Roman" w:hAnsi="Times New Roman" w:eastAsia="Times New Roman"/>
+          <w:b w:val="0"/>
+          <w:bCs/>
+          <w:sz w:val="28"/>
+          <w:szCs w:val="28"/>
+        </w:rPr>
+        <w:t>énero</w:t>
+      </w:r>
+      <w:r>
+        <w:rPr>
+          <w:rFonts w:hint="default" w:ascii="Times New Roman" w:hAnsi="Times New Roman" w:eastAsia="Times New Roman"/>
+          <w:b w:val="0"/>
+          <w:bCs/>
+          <w:sz w:val="28"/>
+          <w:szCs w:val="28"/>
+          <w:lang w:val="en-US"/>
+        </w:rPr>
+        <w:t xml:space="preserve">  Accion, donde se debera ir atravesando obstaculos que van incrementando su dificultad.</w:t>
+      </w:r>
+    </w:p>
+    <w:p>
+      <w:pPr>
+        <w:tabs>
+          <w:tab w:val="left" w:pos="8647"/>
+        </w:tabs>
+        <w:spacing w:after="0" w:line="240" w:lineRule="auto"/>
+        <w:jc w:val="both"/>
+        <w:rPr>
+          <w:rFonts w:hint="default" w:ascii="Times New Roman" w:hAnsi="Times New Roman" w:eastAsia="Times New Roman"/>
+          <w:b/>
+          <w:bCs w:val="0"/>
+          <w:sz w:val="28"/>
+          <w:szCs w:val="28"/>
+        </w:rPr>
+      </w:pPr>
+    </w:p>
+    <w:p>
+      <w:pPr>
+        <w:tabs>
+          <w:tab w:val="left" w:pos="8647"/>
+        </w:tabs>
+        <w:spacing w:after="0" w:line="240" w:lineRule="auto"/>
+        <w:jc w:val="both"/>
+        <w:rPr>
+          <w:rFonts w:hint="default" w:ascii="Times New Roman" w:hAnsi="Times New Roman" w:eastAsia="Times New Roman"/>
+          <w:b/>
+          <w:bCs w:val="0"/>
+          <w:sz w:val="28"/>
+          <w:szCs w:val="28"/>
+        </w:rPr>
+      </w:pPr>
+      <w:r>
+        <w:rPr>
+          <w:rFonts w:hint="default" w:ascii="Times New Roman" w:hAnsi="Times New Roman" w:eastAsia="Times New Roman"/>
+          <w:b/>
+          <w:bCs w:val="0"/>
+          <w:sz w:val="28"/>
+          <w:szCs w:val="28"/>
+        </w:rPr>
+        <w:t xml:space="preserve">Fase 2: formación </w:t>
+      </w:r>
+    </w:p>
+    <w:p>
+      <w:pPr>
+        <w:tabs>
+          <w:tab w:val="left" w:pos="8647"/>
+        </w:tabs>
+        <w:spacing w:after="0" w:line="240" w:lineRule="auto"/>
+        <w:jc w:val="both"/>
+        <w:rPr>
+          <w:rFonts w:hint="default" w:ascii="Times New Roman" w:hAnsi="Times New Roman" w:eastAsia="Times New Roman"/>
+          <w:b w:val="0"/>
+          <w:bCs/>
+          <w:sz w:val="28"/>
+          <w:szCs w:val="28"/>
+          <w:lang w:val="en-US"/>
+        </w:rPr>
+      </w:pPr>
+      <w:r>
+        <w:rPr>
+          <w:rFonts w:hint="default" w:ascii="Times New Roman" w:hAnsi="Times New Roman" w:eastAsia="Times New Roman"/>
+          <w:b w:val="0"/>
+          <w:bCs/>
+          <w:sz w:val="28"/>
+          <w:szCs w:val="28"/>
+          <w:lang w:val="en-US"/>
+        </w:rPr>
+        <w:t>Previa preparacion del equipo de desarrollo con el ambiente de unity.</w:t>
+      </w:r>
+    </w:p>
+    <w:p>
+      <w:pPr>
+        <w:tabs>
+          <w:tab w:val="left" w:pos="8647"/>
+        </w:tabs>
+        <w:spacing w:after="0" w:line="240" w:lineRule="auto"/>
+        <w:jc w:val="both"/>
+        <w:rPr>
+          <w:rFonts w:hint="default" w:ascii="Times New Roman" w:hAnsi="Times New Roman" w:eastAsia="Times New Roman"/>
+          <w:b w:val="0"/>
+          <w:bCs/>
+          <w:sz w:val="28"/>
+          <w:szCs w:val="28"/>
+          <w:lang w:val="en-US"/>
+        </w:rPr>
+      </w:pPr>
+    </w:p>
+    <w:p>
+      <w:pPr>
+        <w:tabs>
+          <w:tab w:val="left" w:pos="8647"/>
+        </w:tabs>
+        <w:spacing w:after="0" w:line="240" w:lineRule="auto"/>
+        <w:jc w:val="both"/>
+        <w:rPr>
+          <w:rFonts w:hint="default" w:ascii="Times New Roman" w:hAnsi="Times New Roman" w:eastAsia="Times New Roman"/>
+          <w:b/>
+          <w:bCs w:val="0"/>
+          <w:sz w:val="28"/>
+          <w:szCs w:val="28"/>
+        </w:rPr>
+      </w:pPr>
+      <w:r>
+        <w:rPr>
+          <w:rFonts w:hint="default" w:ascii="Times New Roman" w:hAnsi="Times New Roman" w:eastAsia="Times New Roman"/>
+          <w:b/>
+          <w:bCs w:val="0"/>
+          <w:sz w:val="28"/>
+          <w:szCs w:val="28"/>
+        </w:rPr>
+        <w:t>Fase 3: definicion del videojuego</w:t>
+      </w:r>
+    </w:p>
+    <w:p>
+      <w:pPr>
+        <w:tabs>
+          <w:tab w:val="left" w:pos="8647"/>
+        </w:tabs>
+        <w:spacing w:after="0" w:line="240" w:lineRule="auto"/>
+        <w:jc w:val="both"/>
+        <w:rPr>
+          <w:rFonts w:hint="default" w:ascii="Times New Roman" w:hAnsi="Times New Roman" w:eastAsia="Times New Roman" w:cs="Times New Roman"/>
+          <w:b w:val="0"/>
+          <w:bCs/>
+          <w:sz w:val="28"/>
+          <w:szCs w:val="28"/>
+          <w:lang w:val="en-US"/>
+        </w:rPr>
+      </w:pPr>
+      <w:r>
+        <w:rPr>
+          <w:rFonts w:hint="default" w:ascii="Times New Roman" w:hAnsi="Times New Roman" w:eastAsia="Times New Roman" w:cs="Times New Roman"/>
+          <w:b w:val="0"/>
+          <w:bCs/>
+          <w:sz w:val="28"/>
+          <w:szCs w:val="28"/>
+          <w:lang w:val="en-US"/>
+        </w:rPr>
+        <w:t>El videojuegos sera 2D donde  el personaje ira volando a través de tubos que simularan los obstaculos debe evitar chocar con ellos e ir  tomando las monedas que se encontraran en medio. Al adquirir cierta cantidad de monedas podrán canjearlas en la tienda por skin para el personaje o por niveles.</w:t>
+      </w:r>
+    </w:p>
+    <w:p>
+      <w:pPr>
+        <w:tabs>
+          <w:tab w:val="left" w:pos="8647"/>
+        </w:tabs>
+        <w:spacing w:after="0" w:line="240" w:lineRule="auto"/>
+        <w:jc w:val="both"/>
+        <w:rPr>
+          <w:rFonts w:hint="default" w:ascii="Times New Roman" w:hAnsi="Times New Roman" w:eastAsia="Times New Roman" w:cs="Times New Roman"/>
+          <w:b w:val="0"/>
+          <w:bCs/>
+          <w:sz w:val="28"/>
+          <w:szCs w:val="28"/>
+          <w:lang w:val="en-US"/>
+        </w:rPr>
+      </w:pPr>
+      <w:r>
+        <w:rPr>
+          <w:rFonts w:hint="default" w:ascii="Times New Roman" w:hAnsi="Times New Roman" w:eastAsia="Times New Roman" w:cs="Times New Roman"/>
+          <w:b w:val="0"/>
+          <w:bCs/>
+          <w:sz w:val="28"/>
+          <w:szCs w:val="28"/>
+          <w:lang w:val="en-US"/>
+        </w:rPr>
+        <w:t>Se utilizara un sonido de inicio hasta que el jugador empiece a moverse, al adquirir monedas se utilizara otro sonido y al perder o chocar sonara otro.</w:t>
+      </w:r>
+    </w:p>
+    <w:p>
+      <w:pPr>
+        <w:rPr>
+          <w:rFonts w:hint="default" w:ascii="Times New Roman" w:hAnsi="Times New Roman" w:eastAsia="Times New Roman"/>
+          <w:b/>
+          <w:bCs w:val="0"/>
+          <w:sz w:val="28"/>
+          <w:szCs w:val="28"/>
+        </w:rPr>
+      </w:pPr>
+      <w:r>
+        <w:rPr>
+          <w:rFonts w:hint="default" w:ascii="Times New Roman" w:hAnsi="Times New Roman" w:eastAsia="Times New Roman"/>
+          <w:b/>
+          <w:bCs w:val="0"/>
+          <w:sz w:val="28"/>
+          <w:szCs w:val="28"/>
+        </w:rPr>
+        <w:br w:type="page"/>
+      </w:r>
+    </w:p>
+    <w:p>
+      <w:pPr>
+        <w:tabs>
+          <w:tab w:val="left" w:pos="8647"/>
+        </w:tabs>
+        <w:spacing w:after="0" w:line="240" w:lineRule="auto"/>
+        <w:jc w:val="both"/>
+        <w:rPr>
+          <w:rFonts w:hint="default" w:ascii="Times New Roman" w:hAnsi="Times New Roman" w:eastAsia="Times New Roman"/>
+          <w:b/>
+          <w:bCs w:val="0"/>
+          <w:sz w:val="28"/>
+          <w:szCs w:val="28"/>
+        </w:rPr>
+      </w:pPr>
+      <w:r>
+        <w:rPr>
+          <w:rFonts w:hint="default" w:ascii="Times New Roman" w:hAnsi="Times New Roman" w:eastAsia="Times New Roman"/>
+          <w:b/>
+          <w:bCs w:val="0"/>
+          <w:sz w:val="28"/>
+          <w:szCs w:val="28"/>
+        </w:rPr>
+        <w:t>Fase 4: desarrollo del videojuego</w:t>
+      </w:r>
+    </w:p>
+    <w:p>
+      <w:pPr>
+        <w:tabs>
+          <w:tab w:val="left" w:pos="8647"/>
+        </w:tabs>
+        <w:spacing w:after="0" w:line="240" w:lineRule="auto"/>
+        <w:jc w:val="both"/>
+        <w:rPr>
+          <w:rFonts w:hint="default" w:ascii="Times New Roman" w:hAnsi="Times New Roman" w:eastAsia="Times New Roman"/>
+          <w:b w:val="0"/>
+          <w:bCs/>
+          <w:sz w:val="28"/>
+          <w:szCs w:val="28"/>
+          <w:lang w:val="en-US"/>
+        </w:rPr>
+      </w:pPr>
+      <w:r>
+        <w:rPr>
+          <w:rFonts w:hint="default" w:ascii="Times New Roman" w:hAnsi="Times New Roman" w:eastAsia="Times New Roman"/>
+          <w:b w:val="0"/>
+          <w:bCs/>
+          <w:sz w:val="28"/>
+          <w:szCs w:val="28"/>
+          <w:lang w:val="en-US"/>
+        </w:rPr>
+        <w:t xml:space="preserve">En esta fase procederemos a desarrollar el juego en unity </w:t>
+      </w:r>
+    </w:p>
+    <w:p>
+      <w:pPr>
+        <w:tabs>
+          <w:tab w:val="left" w:pos="8647"/>
+        </w:tabs>
+        <w:spacing w:after="0" w:line="240" w:lineRule="auto"/>
+        <w:jc w:val="both"/>
+        <w:rPr>
+          <w:rFonts w:hint="default" w:ascii="Times New Roman" w:hAnsi="Times New Roman" w:eastAsia="Times New Roman"/>
+          <w:b/>
+          <w:bCs w:val="0"/>
+          <w:sz w:val="28"/>
+          <w:szCs w:val="28"/>
+          <w:lang w:val="en-US"/>
+        </w:rPr>
+      </w:pPr>
+    </w:p>
+    <w:p>
+      <w:pPr>
+        <w:tabs>
+          <w:tab w:val="left" w:pos="8647"/>
+        </w:tabs>
+        <w:spacing w:after="0" w:line="240" w:lineRule="auto"/>
+        <w:jc w:val="both"/>
+        <w:rPr>
+          <w:rFonts w:hint="default" w:ascii="Times New Roman" w:hAnsi="Times New Roman" w:eastAsia="Times New Roman"/>
+          <w:b/>
+          <w:bCs w:val="0"/>
+          <w:sz w:val="28"/>
+          <w:szCs w:val="28"/>
+        </w:rPr>
+      </w:pPr>
+      <w:r>
+        <w:rPr>
+          <w:rFonts w:hint="default" w:ascii="Times New Roman" w:hAnsi="Times New Roman" w:eastAsia="Times New Roman"/>
+          <w:b/>
+          <w:bCs w:val="0"/>
+          <w:sz w:val="28"/>
+          <w:szCs w:val="28"/>
+        </w:rPr>
+        <w:t>Fase 5: test con usuarios</w:t>
+      </w:r>
+    </w:p>
+    <w:p>
+      <w:pPr>
+        <w:tabs>
+          <w:tab w:val="left" w:pos="8647"/>
+        </w:tabs>
+        <w:spacing w:after="0" w:line="240" w:lineRule="auto"/>
+        <w:jc w:val="both"/>
+        <w:rPr>
+          <w:rFonts w:hint="default" w:ascii="Times New Roman" w:hAnsi="Times New Roman" w:eastAsia="Times New Roman"/>
+          <w:b w:val="0"/>
+          <w:bCs/>
+          <w:sz w:val="28"/>
+          <w:szCs w:val="28"/>
+          <w:lang w:val="en-US"/>
+        </w:rPr>
+      </w:pPr>
+      <w:r>
+        <w:rPr>
+          <w:rFonts w:hint="default" w:ascii="Times New Roman" w:hAnsi="Times New Roman" w:eastAsia="Times New Roman"/>
+          <w:b w:val="0"/>
+          <w:bCs/>
+          <w:sz w:val="28"/>
+          <w:szCs w:val="28"/>
+          <w:lang w:val="en-US"/>
+        </w:rPr>
+        <w:t>Aqui se compilara el demo para Windows y se usaran jugadores externos al desarrollo para una prueba mas eficiente</w:t>
+      </w:r>
+    </w:p>
+    <w:p>
+      <w:pPr>
+        <w:tabs>
+          <w:tab w:val="left" w:pos="8647"/>
+        </w:tabs>
+        <w:spacing w:after="0" w:line="240" w:lineRule="auto"/>
+        <w:jc w:val="both"/>
+        <w:rPr>
+          <w:rFonts w:hint="default" w:ascii="Times New Roman" w:hAnsi="Times New Roman" w:eastAsia="Times New Roman"/>
+          <w:b/>
+          <w:bCs w:val="0"/>
+          <w:sz w:val="28"/>
+          <w:szCs w:val="28"/>
+        </w:rPr>
+      </w:pPr>
+    </w:p>
+    <w:p>
+      <w:pPr>
+        <w:tabs>
+          <w:tab w:val="left" w:pos="8647"/>
+        </w:tabs>
+        <w:spacing w:after="0" w:line="240" w:lineRule="auto"/>
+        <w:jc w:val="both"/>
+        <w:rPr>
+          <w:rFonts w:ascii="Times New Roman" w:hAnsi="Times New Roman" w:eastAsia="Times New Roman" w:cs="Times New Roman"/>
+          <w:b/>
+          <w:bCs w:val="0"/>
+          <w:sz w:val="28"/>
+          <w:szCs w:val="28"/>
+        </w:rPr>
+      </w:pPr>
+      <w:r>
+        <w:rPr>
+          <w:rFonts w:ascii="Times New Roman" w:hAnsi="Times New Roman" w:eastAsia="Times New Roman" w:cs="Times New Roman"/>
+          <w:b/>
+          <w:bCs w:val="0"/>
+          <w:sz w:val="28"/>
+          <w:szCs w:val="28"/>
+        </w:rPr>
+        <w:tab/>
+      </w:r>
+    </w:p>
+    <w:p>
+      <w:pPr>
+        <w:tabs>
+          <w:tab w:val="left" w:pos="8647"/>
+        </w:tabs>
+        <w:spacing w:after="0" w:line="240" w:lineRule="auto"/>
+        <w:jc w:val="both"/>
+        <w:rPr>
+          <w:rFonts w:ascii="Times New Roman" w:hAnsi="Times New Roman" w:eastAsia="Times New Roman" w:cs="Times New Roman"/>
+          <w:b/>
+          <w:bCs w:val="0"/>
+          <w:sz w:val="28"/>
+          <w:szCs w:val="28"/>
+        </w:rPr>
+      </w:pPr>
+      <w:r>
+        <w:rPr>
+          <w:rFonts w:ascii="Times New Roman" w:hAnsi="Times New Roman" w:eastAsia="Times New Roman" w:cs="Times New Roman"/>
+          <w:b/>
+          <w:bCs w:val="0"/>
+          <w:sz w:val="28"/>
+          <w:szCs w:val="28"/>
+        </w:rPr>
+        <w:t>1.8 Arquitectura de la aplicación</w:t>
+      </w:r>
+    </w:p>
+    <w:p>
+      <w:pPr>
+        <w:tabs>
+          <w:tab w:val="left" w:pos="8647"/>
+        </w:tabs>
+        <w:spacing w:after="0" w:line="240" w:lineRule="auto"/>
+        <w:jc w:val="both"/>
+        <w:rPr>
+          <w:rFonts w:hint="default" w:ascii="Times New Roman" w:hAnsi="Times New Roman" w:eastAsia="Times New Roman"/>
+          <w:b w:val="0"/>
+          <w:bCs/>
+          <w:sz w:val="28"/>
+          <w:szCs w:val="28"/>
+          <w:lang w:val="en-US"/>
+        </w:rPr>
+      </w:pPr>
+      <w:bookmarkStart w:id="0" w:name="_GoBack"/>
+      <w:bookmarkEnd w:id="0"/>
+      <w:r>
+        <w:rPr>
+          <w:rFonts w:hint="default" w:ascii="Times New Roman" w:hAnsi="Times New Roman" w:eastAsia="Times New Roman"/>
+          <w:b w:val="0"/>
+          <w:bCs/>
+          <w:sz w:val="28"/>
+          <w:szCs w:val="28"/>
+          <w:lang w:val="en-US"/>
+        </w:rPr>
+        <w:t>La plataforma a la que va dirigida este videojuego es Windows 64 bits (versión 7 y superiores). Las razones que han llevado a elegir esta plataforma de entre las posibles son:</w:t>
       </w:r>
     </w:p>
     <w:p>
@@ -1200,29 +1947,29 @@
         </w:numPr>
         <w:tabs>
           <w:tab w:val="left" w:pos="8647"/>
-          <w:tab w:val="clear" w:pos="420"/>
-        </w:tabs>
-        <w:spacing w:after="0" w:line="240" w:lineRule="auto"/>
-        <w:ind w:left="420" w:leftChars="0" w:hanging="420" w:firstLineChars="0"/>
-        <w:jc w:val="both"/>
-        <w:rPr>
-          <w:rFonts w:ascii="Times New Roman" w:hAnsi="Times New Roman" w:eastAsia="Times New Roman" w:cs="Times New Roman"/>
-          <w:b w:val="0"/>
-          <w:bCs/>
-          <w:sz w:val="28"/>
-          <w:szCs w:val="28"/>
-        </w:rPr>
-      </w:pPr>
-      <w:r>
-        <w:rPr>
-          <w:rFonts w:hint="default" w:ascii="Times New Roman" w:hAnsi="Times New Roman" w:eastAsia="Times New Roman" w:cs="Times New Roman"/>
-          <w:b w:val="0"/>
-          <w:bCs/>
-          <w:sz w:val="28"/>
-          <w:szCs w:val="28"/>
-          <w:lang w:val="en-US"/>
-        </w:rPr>
-        <w:t>Adquirir otras skin</w:t>
+        </w:tabs>
+        <w:spacing w:after="0" w:line="240" w:lineRule="auto"/>
+        <w:ind w:left="418" w:leftChars="0" w:hanging="418" w:firstLineChars="0"/>
+        <w:jc w:val="both"/>
+        <w:rPr>
+          <w:rFonts w:hint="default" w:ascii="Times New Roman" w:hAnsi="Times New Roman" w:eastAsia="Times New Roman"/>
+          <w:b w:val="0"/>
+          <w:bCs/>
+          <w:sz w:val="28"/>
+          <w:szCs w:val="28"/>
+          <w:lang w:val="en-US"/>
+        </w:rPr>
+      </w:pPr>
+      <w:r>
+        <w:rPr>
+          <w:rFonts w:hint="default" w:ascii="Times New Roman" w:hAnsi="Times New Roman" w:eastAsia="Times New Roman"/>
+          <w:b w:val="0"/>
+          <w:bCs/>
+          <w:sz w:val="28"/>
+          <w:szCs w:val="28"/>
+          <w:lang w:val="en-US"/>
+        </w:rPr>
+        <w:t>Existencia de mouse, para facilitar el control y la jugabilidad.</w:t>
       </w:r>
     </w:p>
     <w:p>
@@ -1233,53 +1980,109 @@
         </w:numPr>
         <w:tabs>
           <w:tab w:val="left" w:pos="8647"/>
-          <w:tab w:val="clear" w:pos="420"/>
-        </w:tabs>
-        <w:spacing w:after="0" w:line="240" w:lineRule="auto"/>
-        <w:ind w:left="420" w:leftChars="0" w:hanging="420" w:firstLineChars="0"/>
-        <w:jc w:val="both"/>
-        <w:rPr>
-          <w:rFonts w:ascii="Times New Roman" w:hAnsi="Times New Roman" w:eastAsia="Times New Roman" w:cs="Times New Roman"/>
-          <w:b w:val="0"/>
-          <w:bCs/>
-          <w:sz w:val="28"/>
-          <w:szCs w:val="28"/>
-        </w:rPr>
-      </w:pPr>
-      <w:r>
-        <w:rPr>
-          <w:rFonts w:hint="default" w:ascii="Times New Roman" w:hAnsi="Times New Roman" w:eastAsia="Times New Roman" w:cs="Times New Roman"/>
-          <w:b w:val="0"/>
-          <w:bCs/>
-          <w:sz w:val="28"/>
-          <w:szCs w:val="28"/>
-          <w:lang w:val="en-US"/>
-        </w:rPr>
-        <w:t>Adquirir otros personajes</w:t>
+        </w:tabs>
+        <w:spacing w:after="0" w:line="240" w:lineRule="auto"/>
+        <w:ind w:left="418" w:leftChars="0" w:hanging="418" w:firstLineChars="0"/>
+        <w:jc w:val="both"/>
+        <w:rPr>
+          <w:rFonts w:hint="default" w:ascii="Times New Roman" w:hAnsi="Times New Roman" w:eastAsia="Times New Roman"/>
+          <w:b w:val="0"/>
+          <w:bCs/>
+          <w:sz w:val="28"/>
+          <w:szCs w:val="28"/>
+          <w:lang w:val="en-US"/>
+        </w:rPr>
+      </w:pPr>
+      <w:r>
+        <w:rPr>
+          <w:rFonts w:hint="default" w:ascii="Times New Roman" w:hAnsi="Times New Roman" w:eastAsia="Times New Roman"/>
+          <w:b w:val="0"/>
+          <w:bCs/>
+          <w:sz w:val="28"/>
+          <w:szCs w:val="28"/>
+          <w:lang w:val="en-US"/>
+        </w:rPr>
+        <w:t xml:space="preserve"> Disponer del dispositivo en cuestión para realizar las pruebas.</w:t>
       </w:r>
     </w:p>
     <w:p>
       <w:pPr>
         <w:numPr>
           <w:ilvl w:val="0"/>
-          <w:numId w:val="3"/>
+          <w:numId w:val="2"/>
         </w:numPr>
         <w:tabs>
           <w:tab w:val="left" w:pos="8647"/>
-          <w:tab w:val="clear" w:pos="420"/>
-        </w:tabs>
-        <w:spacing w:after="0" w:line="240" w:lineRule="auto"/>
-        <w:ind w:left="420" w:leftChars="0" w:hanging="420" w:firstLineChars="0"/>
-        <w:jc w:val="both"/>
-        <w:rPr>
-          <w:rFonts w:ascii="Times New Roman" w:hAnsi="Times New Roman" w:eastAsia="Times New Roman" w:cs="Times New Roman"/>
-          <w:b w:val="0"/>
-          <w:bCs/>
-          <w:sz w:val="28"/>
-          <w:szCs w:val="28"/>
-        </w:rPr>
-      </w:pPr>
-      <w:r>
+        </w:tabs>
+        <w:spacing w:after="0" w:line="240" w:lineRule="auto"/>
+        <w:ind w:left="418" w:leftChars="0" w:hanging="418" w:firstLineChars="0"/>
+        <w:jc w:val="both"/>
+        <w:rPr>
+          <w:rFonts w:hint="default" w:ascii="Times New Roman" w:hAnsi="Times New Roman" w:eastAsia="Times New Roman"/>
+          <w:b w:val="0"/>
+          <w:bCs/>
+          <w:sz w:val="28"/>
+          <w:szCs w:val="28"/>
+          <w:lang w:val="en-US"/>
+        </w:rPr>
+      </w:pPr>
+      <w:r>
+        <w:rPr>
+          <w:rFonts w:hint="default" w:ascii="Times New Roman" w:hAnsi="Times New Roman" w:eastAsia="Times New Roman"/>
+          <w:b w:val="0"/>
+          <w:bCs/>
+          <w:sz w:val="28"/>
+          <w:szCs w:val="28"/>
+          <w:lang w:val="en-US"/>
+        </w:rPr>
+        <w:t>El rendimiento gráfico es mucho mayor que en otros dispositivos.</w:t>
+      </w:r>
+    </w:p>
+    <w:p>
+      <w:pPr>
+        <w:numPr>
+          <w:ilvl w:val="0"/>
+          <w:numId w:val="2"/>
+        </w:numPr>
+        <w:tabs>
+          <w:tab w:val="left" w:pos="8647"/>
+        </w:tabs>
+        <w:spacing w:after="0" w:line="240" w:lineRule="auto"/>
+        <w:ind w:left="418" w:leftChars="0" w:hanging="418" w:firstLineChars="0"/>
+        <w:jc w:val="both"/>
+        <w:rPr>
+          <w:rFonts w:hint="default" w:ascii="Times New Roman" w:hAnsi="Times New Roman" w:eastAsia="Times New Roman"/>
+          <w:b w:val="0"/>
+          <w:bCs/>
+          <w:sz w:val="28"/>
+          <w:szCs w:val="28"/>
+          <w:lang w:val="en-US"/>
+        </w:rPr>
+      </w:pPr>
+      <w:r>
+        <w:rPr>
+          <w:rFonts w:hint="default" w:ascii="Times New Roman" w:hAnsi="Times New Roman" w:eastAsia="Times New Roman"/>
+          <w:b w:val="0"/>
+          <w:bCs/>
+          <w:sz w:val="28"/>
+          <w:szCs w:val="28"/>
+          <w:lang w:val="en-US"/>
+        </w:rPr>
+        <w:t>Los ordenadores personales, concretamente con sistema operativo Windows, están ampliamente extendidos por todo el mundo.</w:t>
+      </w:r>
+    </w:p>
+    <w:p>
+      <w:pPr>
+        <w:numPr>
+          <w:ilvl w:val="0"/>
+          <w:numId w:val="2"/>
+        </w:numPr>
+        <w:tabs>
+          <w:tab w:val="left" w:pos="8647"/>
+        </w:tabs>
+        <w:spacing w:after="0" w:line="240" w:lineRule="auto"/>
+        <w:ind w:left="418" w:leftChars="0" w:hanging="418" w:firstLineChars="0"/>
+        <w:jc w:val="both"/>
         <w:rPr>
           <w:rFonts w:hint="default" w:ascii="Times New Roman" w:hAnsi="Times New Roman" w:eastAsia="Times New Roman" w:cs="Times New Roman"/>
           <w:b w:val="0"/>
@@ -1288,662 +2091,17 @@
           <w:szCs w:val="28"/>
           <w:lang w:val="en-US"/>
         </w:rPr>
-        <w:t>Superar su propio puntaje</w:t>
-      </w:r>
-    </w:p>
-    <w:p>
-      <w:pPr>
-        <w:tabs>
-          <w:tab w:val="left" w:pos="8647"/>
-        </w:tabs>
-        <w:spacing w:after="0" w:line="240" w:lineRule="auto"/>
-        <w:jc w:val="both"/>
-        <w:rPr>
-          <w:rFonts w:ascii="Times New Roman" w:hAnsi="Times New Roman" w:eastAsia="Times New Roman" w:cs="Times New Roman"/>
-          <w:b/>
-          <w:bCs w:val="0"/>
-          <w:sz w:val="28"/>
-          <w:szCs w:val="28"/>
-        </w:rPr>
-      </w:pPr>
-      <w:r>
-        <w:rPr>
-          <w:rFonts w:ascii="Times New Roman" w:hAnsi="Times New Roman" w:eastAsia="Times New Roman" w:cs="Times New Roman"/>
-          <w:b/>
-          <w:bCs w:val="0"/>
-          <w:sz w:val="28"/>
-          <w:szCs w:val="28"/>
-        </w:rPr>
-        <w:t>1.5 Escenario</w:t>
-      </w:r>
-      <w:r>
-        <w:rPr>
-          <w:rFonts w:ascii="Times New Roman" w:hAnsi="Times New Roman" w:eastAsia="Times New Roman" w:cs="Times New Roman"/>
-          <w:b/>
-          <w:bCs w:val="0"/>
-          <w:sz w:val="28"/>
-          <w:szCs w:val="28"/>
-        </w:rPr>
-        <w:tab/>
-      </w:r>
-    </w:p>
-    <w:p>
-      <w:pPr>
-        <w:tabs>
-          <w:tab w:val="left" w:pos="8647"/>
-        </w:tabs>
-        <w:spacing w:after="0" w:line="240" w:lineRule="auto"/>
-        <w:jc w:val="both"/>
-        <w:rPr>
-          <w:rFonts w:ascii="Times New Roman" w:hAnsi="Times New Roman" w:eastAsia="Times New Roman" w:cs="Times New Roman"/>
-          <w:b/>
-          <w:bCs w:val="0"/>
-          <w:sz w:val="28"/>
-          <w:szCs w:val="28"/>
-        </w:rPr>
-      </w:pPr>
-      <w:r>
-        <w:rPr>
-          <w:rFonts w:ascii="Times New Roman" w:hAnsi="Times New Roman" w:eastAsia="Times New Roman" w:cs="Times New Roman"/>
-          <w:b/>
-          <w:bCs w:val="0"/>
-          <w:sz w:val="28"/>
-          <w:szCs w:val="28"/>
-        </w:rPr>
-        <w:t>1.6 Contenidos</w:t>
-      </w:r>
-      <w:r>
-        <w:rPr>
-          <w:rFonts w:ascii="Times New Roman" w:hAnsi="Times New Roman" w:eastAsia="Times New Roman" w:cs="Times New Roman"/>
-          <w:b/>
-          <w:bCs w:val="0"/>
-          <w:sz w:val="28"/>
-          <w:szCs w:val="28"/>
-        </w:rPr>
-        <w:tab/>
-      </w:r>
-    </w:p>
-    <w:p>
-      <w:pPr>
-        <w:tabs>
-          <w:tab w:val="left" w:pos="8647"/>
-        </w:tabs>
-        <w:spacing w:after="0" w:line="240" w:lineRule="auto"/>
-        <w:jc w:val="both"/>
-        <w:rPr>
-          <w:rFonts w:hint="default" w:ascii="Times New Roman" w:hAnsi="Times New Roman" w:eastAsia="Times New Roman" w:cs="Times New Roman"/>
-          <w:b w:val="0"/>
-          <w:bCs/>
-          <w:sz w:val="28"/>
-          <w:szCs w:val="28"/>
-          <w:lang w:val="en-US"/>
-        </w:rPr>
-      </w:pPr>
-      <w:r>
-        <w:rPr>
-          <w:rFonts w:hint="default" w:ascii="Times New Roman" w:hAnsi="Times New Roman" w:eastAsia="Times New Roman" w:cs="Times New Roman"/>
-          <w:b w:val="0"/>
-          <w:bCs/>
-          <w:sz w:val="28"/>
-          <w:szCs w:val="28"/>
-          <w:lang w:val="en-US"/>
-        </w:rPr>
-        <w:t>Se presentara un video juego 2d de plataforma de acción en el cual el personaje ira volando a través de tubos evitando chocar contra ellos y tomando las monedas que se encontraran en medio. Al adquirir cierta cantidad de monedas podrán canjearlas en la tienda por skin para el personaje o por niveles.</w:t>
-      </w:r>
-    </w:p>
-    <w:p>
-      <w:pPr>
-        <w:tabs>
-          <w:tab w:val="left" w:pos="8647"/>
-        </w:tabs>
-        <w:spacing w:after="0" w:line="240" w:lineRule="auto"/>
-        <w:jc w:val="both"/>
-        <w:rPr>
-          <w:rFonts w:hint="default" w:ascii="Times New Roman" w:hAnsi="Times New Roman" w:eastAsia="Times New Roman" w:cs="Times New Roman"/>
-          <w:b w:val="0"/>
-          <w:bCs/>
-          <w:sz w:val="28"/>
-          <w:szCs w:val="28"/>
-          <w:lang w:val="en-US"/>
-        </w:rPr>
-      </w:pPr>
-      <w:r>
-        <w:rPr>
-          <w:rFonts w:hint="default" w:ascii="Times New Roman" w:hAnsi="Times New Roman" w:eastAsia="Times New Roman" w:cs="Times New Roman"/>
-          <w:b w:val="0"/>
-          <w:bCs/>
-          <w:sz w:val="28"/>
-          <w:szCs w:val="28"/>
-          <w:lang w:val="en-US"/>
-        </w:rPr>
-        <w:t>Se utilizara un sonido de inicio hasta que el jugador empiece a moverse, al adquirir monedas se utilizara otro sonido y al perder o chocar sonara otro.</w:t>
-      </w:r>
-    </w:p>
-    <w:p>
-      <w:pPr>
-        <w:tabs>
-          <w:tab w:val="left" w:pos="8647"/>
-        </w:tabs>
-        <w:spacing w:after="0" w:line="240" w:lineRule="auto"/>
-        <w:jc w:val="both"/>
-        <w:rPr>
-          <w:rFonts w:ascii="Times New Roman" w:hAnsi="Times New Roman" w:eastAsia="Times New Roman" w:cs="Times New Roman"/>
-          <w:b/>
-          <w:bCs w:val="0"/>
-          <w:sz w:val="28"/>
-          <w:szCs w:val="28"/>
-        </w:rPr>
-      </w:pPr>
-      <w:r>
-        <w:rPr>
-          <w:rFonts w:ascii="Times New Roman" w:hAnsi="Times New Roman" w:eastAsia="Times New Roman" w:cs="Times New Roman"/>
-          <w:b/>
-          <w:bCs w:val="0"/>
-          <w:sz w:val="28"/>
-          <w:szCs w:val="28"/>
-        </w:rPr>
-        <w:t>1.7 Metodología</w:t>
-      </w:r>
-    </w:p>
-    <w:p>
-      <w:pPr>
-        <w:tabs>
-          <w:tab w:val="left" w:pos="8647"/>
-        </w:tabs>
-        <w:spacing w:after="0" w:line="240" w:lineRule="auto"/>
-        <w:jc w:val="both"/>
-        <w:rPr>
-          <w:rFonts w:hint="default" w:ascii="Times New Roman" w:hAnsi="Times New Roman" w:eastAsia="Times New Roman"/>
-          <w:b/>
-          <w:bCs w:val="0"/>
-          <w:sz w:val="28"/>
-          <w:szCs w:val="28"/>
-        </w:rPr>
-      </w:pPr>
-    </w:p>
-    <w:p>
-      <w:pPr>
-        <w:tabs>
-          <w:tab w:val="left" w:pos="8647"/>
-        </w:tabs>
-        <w:spacing w:after="0" w:line="240" w:lineRule="auto"/>
-        <w:jc w:val="both"/>
-        <w:rPr>
-          <w:rFonts w:hint="default" w:ascii="Times New Roman" w:hAnsi="Times New Roman" w:eastAsia="Times New Roman"/>
-          <w:b/>
-          <w:bCs w:val="0"/>
-          <w:sz w:val="28"/>
-          <w:szCs w:val="28"/>
-        </w:rPr>
-      </w:pPr>
-      <w:r>
-        <w:rPr>
-          <w:rFonts w:hint="default" w:ascii="Times New Roman" w:hAnsi="Times New Roman" w:eastAsia="Times New Roman"/>
-          <w:b/>
-          <w:bCs w:val="0"/>
-          <w:sz w:val="28"/>
-          <w:szCs w:val="28"/>
-        </w:rPr>
-        <w:t>Fase 1: seleccion</w:t>
-      </w:r>
-    </w:p>
-    <w:p>
-      <w:pPr>
-        <w:tabs>
-          <w:tab w:val="left" w:pos="8647"/>
-        </w:tabs>
-        <w:spacing w:after="0" w:line="240" w:lineRule="auto"/>
-        <w:jc w:val="both"/>
-        <w:rPr>
-          <w:rFonts w:hint="default" w:ascii="Times New Roman" w:hAnsi="Times New Roman" w:eastAsia="Times New Roman"/>
-          <w:b w:val="0"/>
-          <w:bCs/>
-          <w:sz w:val="28"/>
-          <w:szCs w:val="28"/>
-        </w:rPr>
-      </w:pPr>
-      <w:r>
-        <w:rPr>
-          <w:rFonts w:hint="default" w:ascii="Times New Roman" w:hAnsi="Times New Roman" w:eastAsia="Times New Roman"/>
-          <w:b w:val="0"/>
-          <w:bCs/>
-          <w:sz w:val="28"/>
-          <w:szCs w:val="28"/>
-          <w:lang w:val="en-US"/>
-        </w:rPr>
-        <w:t>El juego elegido es de g</w:t>
-      </w:r>
-      <w:r>
-        <w:rPr>
-          <w:rFonts w:hint="default" w:ascii="Times New Roman" w:hAnsi="Times New Roman" w:eastAsia="Times New Roman"/>
-          <w:b w:val="0"/>
-          <w:bCs/>
-          <w:sz w:val="28"/>
-          <w:szCs w:val="28"/>
-        </w:rPr>
-        <w:t>énero</w:t>
-      </w:r>
-      <w:r>
-        <w:rPr>
-          <w:rFonts w:hint="default" w:ascii="Times New Roman" w:hAnsi="Times New Roman" w:eastAsia="Times New Roman"/>
-          <w:b w:val="0"/>
-          <w:bCs/>
-          <w:sz w:val="28"/>
-          <w:szCs w:val="28"/>
-          <w:lang w:val="en-US"/>
-        </w:rPr>
-        <w:t xml:space="preserve">  Accion, donde se debera ir atravesando obstaculos que van incrementando su dificultad.</w:t>
-      </w:r>
-    </w:p>
-    <w:p>
-      <w:pPr>
-        <w:tabs>
-          <w:tab w:val="left" w:pos="8647"/>
-        </w:tabs>
-        <w:spacing w:after="0" w:line="240" w:lineRule="auto"/>
-        <w:jc w:val="both"/>
-        <w:rPr>
-          <w:rFonts w:hint="default" w:ascii="Times New Roman" w:hAnsi="Times New Roman" w:eastAsia="Times New Roman"/>
-          <w:b/>
-          <w:bCs w:val="0"/>
-          <w:sz w:val="28"/>
-          <w:szCs w:val="28"/>
-        </w:rPr>
-      </w:pPr>
-    </w:p>
-    <w:p>
-      <w:pPr>
-        <w:tabs>
-          <w:tab w:val="left" w:pos="8647"/>
-        </w:tabs>
-        <w:spacing w:after="0" w:line="240" w:lineRule="auto"/>
-        <w:jc w:val="both"/>
-        <w:rPr>
-          <w:rFonts w:hint="default" w:ascii="Times New Roman" w:hAnsi="Times New Roman" w:eastAsia="Times New Roman"/>
-          <w:b/>
-          <w:bCs w:val="0"/>
-          <w:sz w:val="28"/>
-          <w:szCs w:val="28"/>
-        </w:rPr>
-      </w:pPr>
-      <w:r>
-        <w:rPr>
-          <w:rFonts w:hint="default" w:ascii="Times New Roman" w:hAnsi="Times New Roman" w:eastAsia="Times New Roman"/>
-          <w:b/>
-          <w:bCs w:val="0"/>
-          <w:sz w:val="28"/>
-          <w:szCs w:val="28"/>
-        </w:rPr>
-        <w:t xml:space="preserve">Fase 2: formación </w:t>
-      </w:r>
-    </w:p>
-    <w:p>
-      <w:pPr>
-        <w:tabs>
-          <w:tab w:val="left" w:pos="8647"/>
-        </w:tabs>
-        <w:spacing w:after="0" w:line="240" w:lineRule="auto"/>
-        <w:jc w:val="both"/>
-        <w:rPr>
-          <w:rFonts w:hint="default" w:ascii="Times New Roman" w:hAnsi="Times New Roman" w:eastAsia="Times New Roman"/>
-          <w:b w:val="0"/>
-          <w:bCs/>
-          <w:sz w:val="28"/>
-          <w:szCs w:val="28"/>
-          <w:lang w:val="en-US"/>
-        </w:rPr>
-      </w:pPr>
-      <w:r>
-        <w:rPr>
-          <w:rFonts w:hint="default" w:ascii="Times New Roman" w:hAnsi="Times New Roman" w:eastAsia="Times New Roman"/>
-          <w:b w:val="0"/>
-          <w:bCs/>
-          <w:sz w:val="28"/>
-          <w:szCs w:val="28"/>
-          <w:lang w:val="en-US"/>
-        </w:rPr>
-        <w:t>Previa preparacion del equipo de desarrollo con el ambiente de unity.</w:t>
-      </w:r>
-    </w:p>
-    <w:p>
-      <w:pPr>
-        <w:tabs>
-          <w:tab w:val="left" w:pos="8647"/>
-        </w:tabs>
-        <w:spacing w:after="0" w:line="240" w:lineRule="auto"/>
-        <w:jc w:val="both"/>
-        <w:rPr>
-          <w:rFonts w:hint="default" w:ascii="Times New Roman" w:hAnsi="Times New Roman" w:eastAsia="Times New Roman"/>
-          <w:b w:val="0"/>
-          <w:bCs/>
-          <w:sz w:val="28"/>
-          <w:szCs w:val="28"/>
-          <w:lang w:val="en-US"/>
-        </w:rPr>
-      </w:pPr>
-    </w:p>
-    <w:p>
-      <w:pPr>
-        <w:tabs>
-          <w:tab w:val="left" w:pos="8647"/>
-        </w:tabs>
-        <w:spacing w:after="0" w:line="240" w:lineRule="auto"/>
-        <w:jc w:val="both"/>
-        <w:rPr>
-          <w:rFonts w:hint="default" w:ascii="Times New Roman" w:hAnsi="Times New Roman" w:eastAsia="Times New Roman"/>
-          <w:b/>
-          <w:bCs w:val="0"/>
-          <w:sz w:val="28"/>
-          <w:szCs w:val="28"/>
-        </w:rPr>
-      </w:pPr>
-      <w:r>
-        <w:rPr>
-          <w:rFonts w:hint="default" w:ascii="Times New Roman" w:hAnsi="Times New Roman" w:eastAsia="Times New Roman"/>
-          <w:b/>
-          <w:bCs w:val="0"/>
-          <w:sz w:val="28"/>
-          <w:szCs w:val="28"/>
-        </w:rPr>
-        <w:t>Fase 3: definicion del videojuego</w:t>
-      </w:r>
-    </w:p>
-    <w:p>
-      <w:pPr>
-        <w:tabs>
-          <w:tab w:val="left" w:pos="8647"/>
-        </w:tabs>
-        <w:spacing w:after="0" w:line="240" w:lineRule="auto"/>
-        <w:jc w:val="both"/>
-        <w:rPr>
-          <w:rFonts w:hint="default" w:ascii="Times New Roman" w:hAnsi="Times New Roman" w:eastAsia="Times New Roman" w:cs="Times New Roman"/>
-          <w:b w:val="0"/>
-          <w:bCs/>
-          <w:sz w:val="28"/>
-          <w:szCs w:val="28"/>
-          <w:lang w:val="en-US"/>
-        </w:rPr>
-      </w:pPr>
-      <w:r>
-        <w:rPr>
-          <w:rFonts w:hint="default" w:ascii="Times New Roman" w:hAnsi="Times New Roman" w:eastAsia="Times New Roman" w:cs="Times New Roman"/>
-          <w:b w:val="0"/>
-          <w:bCs/>
-          <w:sz w:val="28"/>
-          <w:szCs w:val="28"/>
-          <w:lang w:val="en-US"/>
-        </w:rPr>
-        <w:t>El videojuegos sera 2D donde  el personaje ira volando a través de tubos que simularan los obstaculos debe evitar chocar con ellos e ir  tomando las monedas que se encontraran en medio. Al adquirir cierta cantidad de monedas podrán canjearlas en la tienda por skin para el personaje o por niveles.</w:t>
-      </w:r>
-    </w:p>
-    <w:p>
-      <w:pPr>
-        <w:tabs>
-          <w:tab w:val="left" w:pos="8647"/>
-        </w:tabs>
-        <w:spacing w:after="0" w:line="240" w:lineRule="auto"/>
-        <w:jc w:val="both"/>
-        <w:rPr>
-          <w:rFonts w:hint="default" w:ascii="Times New Roman" w:hAnsi="Times New Roman" w:eastAsia="Times New Roman" w:cs="Times New Roman"/>
-          <w:b w:val="0"/>
-          <w:bCs/>
-          <w:sz w:val="28"/>
-          <w:szCs w:val="28"/>
-          <w:lang w:val="en-US"/>
-        </w:rPr>
-      </w:pPr>
-      <w:r>
-        <w:rPr>
-          <w:rFonts w:hint="default" w:ascii="Times New Roman" w:hAnsi="Times New Roman" w:eastAsia="Times New Roman" w:cs="Times New Roman"/>
-          <w:b w:val="0"/>
-          <w:bCs/>
-          <w:sz w:val="28"/>
-          <w:szCs w:val="28"/>
-          <w:lang w:val="en-US"/>
-        </w:rPr>
-        <w:t>Se utilizara un sonido de inicio hasta que el jugador empiece a moverse, al adquirir monedas se utilizara otro sonido y al perder o chocar sonara otro.</w:t>
-      </w:r>
-    </w:p>
-    <w:p>
-      <w:pPr>
-        <w:rPr>
-          <w:rFonts w:hint="default" w:ascii="Times New Roman" w:hAnsi="Times New Roman" w:eastAsia="Times New Roman"/>
-          <w:b/>
-          <w:bCs w:val="0"/>
-          <w:sz w:val="28"/>
-          <w:szCs w:val="28"/>
-        </w:rPr>
-      </w:pPr>
-      <w:r>
-        <w:rPr>
-          <w:rFonts w:hint="default" w:ascii="Times New Roman" w:hAnsi="Times New Roman" w:eastAsia="Times New Roman"/>
-          <w:b/>
-          <w:bCs w:val="0"/>
-          <w:sz w:val="28"/>
-          <w:szCs w:val="28"/>
-        </w:rPr>
-        <w:br w:type="page"/>
-      </w:r>
-    </w:p>
-    <w:p>
-      <w:pPr>
-        <w:tabs>
-          <w:tab w:val="left" w:pos="8647"/>
-        </w:tabs>
-        <w:spacing w:after="0" w:line="240" w:lineRule="auto"/>
-        <w:jc w:val="both"/>
-        <w:rPr>
-          <w:rFonts w:hint="default" w:ascii="Times New Roman" w:hAnsi="Times New Roman" w:eastAsia="Times New Roman"/>
-          <w:b/>
-          <w:bCs w:val="0"/>
-          <w:sz w:val="28"/>
-          <w:szCs w:val="28"/>
-        </w:rPr>
-      </w:pPr>
-      <w:r>
-        <w:rPr>
-          <w:rFonts w:hint="default" w:ascii="Times New Roman" w:hAnsi="Times New Roman" w:eastAsia="Times New Roman"/>
-          <w:b/>
-          <w:bCs w:val="0"/>
-          <w:sz w:val="28"/>
-          <w:szCs w:val="28"/>
-        </w:rPr>
-        <w:t>Fase 4: desarrollo del videojuego</w:t>
-      </w:r>
-    </w:p>
-    <w:p>
-      <w:pPr>
-        <w:tabs>
-          <w:tab w:val="left" w:pos="8647"/>
-        </w:tabs>
-        <w:spacing w:after="0" w:line="240" w:lineRule="auto"/>
-        <w:jc w:val="both"/>
-        <w:rPr>
-          <w:rFonts w:hint="default" w:ascii="Times New Roman" w:hAnsi="Times New Roman" w:eastAsia="Times New Roman"/>
-          <w:b w:val="0"/>
-          <w:bCs/>
-          <w:sz w:val="28"/>
-          <w:szCs w:val="28"/>
-          <w:lang w:val="en-US"/>
-        </w:rPr>
-      </w:pPr>
-      <w:r>
-        <w:rPr>
-          <w:rFonts w:hint="default" w:ascii="Times New Roman" w:hAnsi="Times New Roman" w:eastAsia="Times New Roman"/>
-          <w:b w:val="0"/>
-          <w:bCs/>
-          <w:sz w:val="28"/>
-          <w:szCs w:val="28"/>
-          <w:lang w:val="en-US"/>
-        </w:rPr>
-        <w:t xml:space="preserve">En esta fase procederemos a desarrollar el juego en unity </w:t>
-      </w:r>
-    </w:p>
-    <w:p>
-      <w:pPr>
-        <w:tabs>
-          <w:tab w:val="left" w:pos="8647"/>
-        </w:tabs>
-        <w:spacing w:after="0" w:line="240" w:lineRule="auto"/>
-        <w:jc w:val="both"/>
-        <w:rPr>
-          <w:rFonts w:hint="default" w:ascii="Times New Roman" w:hAnsi="Times New Roman" w:eastAsia="Times New Roman"/>
-          <w:b/>
-          <w:bCs w:val="0"/>
-          <w:sz w:val="28"/>
-          <w:szCs w:val="28"/>
-          <w:lang w:val="en-US"/>
-        </w:rPr>
-      </w:pPr>
-    </w:p>
-    <w:p>
-      <w:pPr>
-        <w:tabs>
-          <w:tab w:val="left" w:pos="8647"/>
-        </w:tabs>
-        <w:spacing w:after="0" w:line="240" w:lineRule="auto"/>
-        <w:jc w:val="both"/>
-        <w:rPr>
-          <w:rFonts w:hint="default" w:ascii="Times New Roman" w:hAnsi="Times New Roman" w:eastAsia="Times New Roman"/>
-          <w:b/>
-          <w:bCs w:val="0"/>
-          <w:sz w:val="28"/>
-          <w:szCs w:val="28"/>
-        </w:rPr>
-      </w:pPr>
-      <w:r>
-        <w:rPr>
-          <w:rFonts w:hint="default" w:ascii="Times New Roman" w:hAnsi="Times New Roman" w:eastAsia="Times New Roman"/>
-          <w:b/>
-          <w:bCs w:val="0"/>
-          <w:sz w:val="28"/>
-          <w:szCs w:val="28"/>
-        </w:rPr>
-        <w:t>Fase 5: test con usuarios</w:t>
-      </w:r>
-    </w:p>
-    <w:p>
-      <w:pPr>
-        <w:tabs>
-          <w:tab w:val="left" w:pos="8647"/>
-        </w:tabs>
-        <w:spacing w:after="0" w:line="240" w:lineRule="auto"/>
-        <w:jc w:val="both"/>
-        <w:rPr>
-          <w:rFonts w:hint="default" w:ascii="Times New Roman" w:hAnsi="Times New Roman" w:eastAsia="Times New Roman"/>
-          <w:b w:val="0"/>
-          <w:bCs/>
-          <w:sz w:val="28"/>
-          <w:szCs w:val="28"/>
-          <w:lang w:val="en-US"/>
-        </w:rPr>
-      </w:pPr>
-      <w:r>
-        <w:rPr>
-          <w:rFonts w:hint="default" w:ascii="Times New Roman" w:hAnsi="Times New Roman" w:eastAsia="Times New Roman"/>
-          <w:b w:val="0"/>
-          <w:bCs/>
-          <w:sz w:val="28"/>
-          <w:szCs w:val="28"/>
-          <w:lang w:val="en-US"/>
-        </w:rPr>
-        <w:t>Aqui se compilara el demo para Windows y se usaran jugadores externos al desarrollo para una prueba mas eficiente</w:t>
-      </w:r>
-    </w:p>
-    <w:p>
-      <w:pPr>
-        <w:tabs>
-          <w:tab w:val="left" w:pos="8647"/>
-        </w:tabs>
-        <w:spacing w:after="0" w:line="240" w:lineRule="auto"/>
-        <w:jc w:val="both"/>
-        <w:rPr>
-          <w:rFonts w:hint="default" w:ascii="Times New Roman" w:hAnsi="Times New Roman" w:eastAsia="Times New Roman"/>
-          <w:b/>
-          <w:bCs w:val="0"/>
-          <w:sz w:val="28"/>
-          <w:szCs w:val="28"/>
-        </w:rPr>
-      </w:pPr>
-    </w:p>
-    <w:p>
-      <w:pPr>
-        <w:tabs>
-          <w:tab w:val="left" w:pos="8647"/>
-        </w:tabs>
-        <w:spacing w:after="0" w:line="240" w:lineRule="auto"/>
-        <w:jc w:val="both"/>
-        <w:rPr>
-          <w:rFonts w:ascii="Times New Roman" w:hAnsi="Times New Roman" w:eastAsia="Times New Roman" w:cs="Times New Roman"/>
-          <w:b/>
-          <w:bCs w:val="0"/>
-          <w:sz w:val="28"/>
-          <w:szCs w:val="28"/>
-        </w:rPr>
-      </w:pPr>
-      <w:r>
-        <w:rPr>
-          <w:rFonts w:ascii="Times New Roman" w:hAnsi="Times New Roman" w:eastAsia="Times New Roman" w:cs="Times New Roman"/>
-          <w:b/>
-          <w:bCs w:val="0"/>
-          <w:sz w:val="28"/>
-          <w:szCs w:val="28"/>
-        </w:rPr>
-        <w:tab/>
-      </w:r>
-    </w:p>
-    <w:p>
-      <w:pPr>
-        <w:tabs>
-          <w:tab w:val="left" w:pos="8647"/>
-        </w:tabs>
-        <w:spacing w:after="0" w:line="240" w:lineRule="auto"/>
-        <w:jc w:val="both"/>
-        <w:rPr>
-          <w:rFonts w:ascii="Times New Roman" w:hAnsi="Times New Roman" w:eastAsia="Times New Roman" w:cs="Times New Roman"/>
-          <w:b/>
-          <w:bCs w:val="0"/>
-          <w:sz w:val="28"/>
-          <w:szCs w:val="28"/>
-        </w:rPr>
-      </w:pPr>
-      <w:r>
-        <w:rPr>
-          <w:rFonts w:ascii="Times New Roman" w:hAnsi="Times New Roman" w:eastAsia="Times New Roman" w:cs="Times New Roman"/>
-          <w:b/>
-          <w:bCs w:val="0"/>
-          <w:sz w:val="28"/>
-          <w:szCs w:val="28"/>
-        </w:rPr>
-        <w:t>1.8 Arquitectura de la aplicación</w:t>
-      </w:r>
-    </w:p>
-    <w:p>
-      <w:pPr>
-        <w:tabs>
-          <w:tab w:val="left" w:pos="8647"/>
-        </w:tabs>
-        <w:spacing w:after="0" w:line="240" w:lineRule="auto"/>
-        <w:jc w:val="both"/>
-        <w:rPr>
-          <w:rFonts w:hint="default" w:ascii="Times New Roman" w:hAnsi="Times New Roman" w:eastAsia="Times New Roman" w:cs="Times New Roman"/>
-          <w:b w:val="0"/>
-          <w:bCs/>
-          <w:sz w:val="28"/>
-          <w:szCs w:val="28"/>
-          <w:lang w:val="en-US"/>
-        </w:rPr>
-      </w:pPr>
-      <w:r>
-        <w:rPr>
-          <w:rFonts w:hint="default" w:ascii="Times New Roman" w:hAnsi="Times New Roman" w:eastAsia="Times New Roman" w:cs="Times New Roman"/>
-          <w:b w:val="0"/>
-          <w:bCs/>
-          <w:sz w:val="28"/>
-          <w:szCs w:val="28"/>
-          <w:lang w:val="en-US"/>
-        </w:rPr>
-        <w:t xml:space="preserve">El video juego esta destinado para desktop con el sistema operativo Windows. </w:t>
+      </w:pPr>
+      <w:r>
+        <w:rPr>
+          <w:rFonts w:hint="default" w:ascii="Times New Roman" w:hAnsi="Times New Roman" w:eastAsia="Times New Roman"/>
+          <w:b w:val="0"/>
+          <w:bCs/>
+          <w:sz w:val="28"/>
+          <w:szCs w:val="28"/>
+          <w:lang w:val="en-US"/>
+        </w:rPr>
+        <w:t>No se requieren licencias especiales de Unity si desarrollamos el videojuego para Windows.</w:t>
       </w:r>
     </w:p>
     <w:p>
@@ -2003,26 +2161,6 @@
 <file path=word/numbering.xml><?xml version="1.0" encoding="utf-8"?>
 <w:numbering xmlns:wpc="http://schemas.microsoft.com/office/word/2010/wordprocessingCanvas" xmlns:mc="http://schemas.openxmlformats.org/markup-compatibility/2006" xmlns:o="urn:schemas-microsoft-com:office:office" xmlns:r="http://schemas.openxmlformats.org/officeDocument/2006/relationships" xmlns:m="http://schemas.openxmlformats.org/officeDocument/2006/math" xmlns:v="urn:schemas-microsoft-com:vml" xmlns:wp14="http://schemas.microsoft.com/office/word/2010/wordprocessingDrawing" xmlns:wp="http://schemas.openxmlformats.org/drawingml/2006/wordprocessingDrawing" xmlns:w10="urn:schemas-microsoft-com:office:word" xmlns:w="http://schemas.openxmlformats.org/wordprocessingml/2006/main" xmlns:w14="http://schemas.microsoft.com/office/word/2010/wordml" xmlns:wpg="http://schemas.microsoft.com/office/word/2010/wordprocessingGroup" xmlns:wpi="http://schemas.microsoft.com/office/word/2010/wordprocessingInk" xmlns:wne="http://schemas.microsoft.com/office/word/2006/wordml" xmlns:wps="http://schemas.microsoft.com/office/word/2010/wordprocessingShape" mc:Ignorable="w14 wp14">
   <w:abstractNum w:abstractNumId="0">
-    <w:nsid w:val="CF6DEA31"/>
-    <w:multiLevelType w:val="singleLevel"/>
-    <w:tmpl w:val="CF6DEA31"/>
-    <w:lvl w:ilvl="0" w:tentative="0">
-      <w:start w:val="1"/>
-      <w:numFmt w:val="bullet"/>
-      <w:lvlText w:val=""/>
-      <w:lvlJc w:val="left"/>
-      <w:pPr>
-        <w:tabs>
-          <w:tab w:val="left" w:pos="420"/>
-        </w:tabs>
-        <w:ind w:left="420" w:leftChars="0" w:hanging="420" w:firstLineChars="0"/>
-      </w:pPr>
-      <w:rPr>
-        <w:rFonts w:hint="default" w:ascii="Wingdings" w:hAnsi="Wingdings"/>
-      </w:rPr>
-    </w:lvl>
-  </w:abstractNum>
-  <w:abstractNum w:abstractNumId="1">
     <w:nsid w:val="1D6B9BC1"/>
     <w:multiLevelType w:val="multilevel"/>
     <w:tmpl w:val="1D6B9BC1"/>
@@ -2144,10 +2282,10 @@
       </w:rPr>
     </w:lvl>
   </w:abstractNum>
-  <w:abstractNum w:abstractNumId="2">
-    <w:nsid w:val="21F155C0"/>
+  <w:abstractNum w:abstractNumId="1">
+    <w:nsid w:val="5206FAF2"/>
     <w:multiLevelType w:val="singleLevel"/>
-    <w:tmpl w:val="21F155C0"/>
+    <w:tmpl w:val="5206FAF2"/>
     <w:lvl w:ilvl="0" w:tentative="0">
       <w:start w:val="1"/>
       <w:numFmt w:val="bullet"/>
@@ -2157,21 +2295,19 @@
         <w:tabs>
           <w:tab w:val="left" w:pos="420"/>
         </w:tabs>
-        <w:ind w:left="420" w:leftChars="0" w:hanging="420" w:firstLineChars="0"/>
+        <w:ind w:left="418" w:leftChars="0" w:hanging="418" w:firstLineChars="0"/>
       </w:pPr>
       <w:rPr>
         <w:rFonts w:hint="default" w:ascii="Wingdings" w:hAnsi="Wingdings"/>
+        <w:sz w:val="16"/>
       </w:rPr>
     </w:lvl>
   </w:abstractNum>
   <w:num w:numId="1">
-    <w:abstractNumId w:val="1"/>
+    <w:abstractNumId w:val="0"/>
   </w:num>
   <w:num w:numId="2">
-    <w:abstractNumId w:val="2"/>
-  </w:num>
-  <w:num w:numId="3">
-    <w:abstractNumId w:val="0"/>
+    <w:abstractNumId w:val="1"/>
   </w:num>
 </w:numbering>
 </file>
@@ -2184,6 +2320,7 @@
         <w:rFonts w:ascii="Times New Roman" w:hAnsi="Times New Roman" w:eastAsia="SimSun" w:cs="Times New Roman"/>
       </w:rPr>
     </w:rPrDefault>
+    <w:pPrDefault/>
   </w:docDefaults>
   <w:latentStyles w:count="260" w:defQFormat="0" w:defUnhideWhenUsed="1" w:defSemiHidden="1" w:defUIPriority="99" w:defLockedState="0">
     <w:lsdException w:qFormat="1" w:unhideWhenUsed="0" w:uiPriority="0" w:semiHidden="0" w:name="Normal"/>
@@ -2460,7 +2597,6 @@
     <w:qFormat/>
     <w:uiPriority w:val="0"/>
     <w:tblPr>
-      <w:tblLayout w:type="fixed"/>
       <w:tblCellMar>
         <w:top w:w="0" w:type="dxa"/>
         <w:left w:w="108" w:type="dxa"/>

</xml_diff>